<commit_message>
Additionally, the larger font size takes less effort to read and can elicit a stronger emotional connection towards the brand.
Additionally, the larger font size takes less effort to read and can
elicit a stronger emotional connection towards the brand.
</commit_message>
<xml_diff>
--- a/Design.docx
+++ b/Design.docx
@@ -4278,8 +4278,6 @@
         </w:rPr>
         <w:t>length</w:t>
       </w:r>
-      <w:bookmarkStart w:id="0" w:name="_GoBack"/>
-      <w:bookmarkEnd w:id="0"/>
       <w:r>
         <w:rPr>
           <w:sz w:val="23"/>
@@ -5143,6 +5141,57 @@
               </w:rPr>
               <w:t xml:space="preserve"> as discussed earlier</w:t>
             </w:r>
+            <w:r>
+              <w:rPr>
+                <w:sz w:val="23"/>
+                <w:szCs w:val="23"/>
+              </w:rPr>
+              <w:t>.</w:t>
+            </w:r>
+            <w:r>
+              <w:rPr>
+                <w:sz w:val="23"/>
+                <w:szCs w:val="23"/>
+              </w:rPr>
+              <w:t xml:space="preserve"> Additionally, </w:t>
+            </w:r>
+            <w:r>
+              <w:rPr>
+                <w:sz w:val="23"/>
+                <w:szCs w:val="23"/>
+              </w:rPr>
+              <w:t xml:space="preserve">the </w:t>
+            </w:r>
+            <w:r>
+              <w:rPr>
+                <w:sz w:val="23"/>
+                <w:szCs w:val="23"/>
+              </w:rPr>
+              <w:t>larger font size take</w:t>
+            </w:r>
+            <w:r>
+              <w:rPr>
+                <w:sz w:val="23"/>
+                <w:szCs w:val="23"/>
+              </w:rPr>
+              <w:t>s</w:t>
+            </w:r>
+            <w:r>
+              <w:rPr>
+                <w:sz w:val="23"/>
+                <w:szCs w:val="23"/>
+              </w:rPr>
+              <w:t xml:space="preserve"> less effort to read and can elicit a stronger emotional connection</w:t>
+            </w:r>
+            <w:r>
+              <w:rPr>
+                <w:sz w:val="23"/>
+                <w:szCs w:val="23"/>
+              </w:rPr>
+              <w:t xml:space="preserve"> towards the brand</w:t>
+            </w:r>
+            <w:bookmarkStart w:id="0" w:name="_GoBack"/>
+            <w:bookmarkEnd w:id="0"/>
             <w:r>
               <w:rPr>
                 <w:sz w:val="23"/>
@@ -6112,6 +6161,7 @@
                 <w:rFonts w:ascii="Calibri" w:eastAsia="Times New Roman" w:hAnsi="Calibri" w:cs="Calibri"/>
                 <w:color w:val="000000"/>
               </w:rPr>
+              <w:lastRenderedPageBreak/>
               <w:t>The p</w:t>
             </w:r>
             <w:r>
@@ -9039,7 +9089,7 @@
 </file>
 
 <file path=customXml/itemProps1.xml><?xml version="1.0" encoding="utf-8"?>
-<ds:datastoreItem xmlns:ds="http://schemas.openxmlformats.org/officeDocument/2006/customXml" ds:itemID="{6AE9874E-9FF8-4E1A-AA81-9392E6FE5518}">
+<ds:datastoreItem xmlns:ds="http://schemas.openxmlformats.org/officeDocument/2006/customXml" ds:itemID="{F48008F9-7E17-45A9-A125-E64352300D97}">
   <ds:schemaRefs>
     <ds:schemaRef ds:uri="http://schemas.openxmlformats.org/officeDocument/2006/bibliography"/>
   </ds:schemaRefs>

</xml_diff>